<commit_message>
locust test report 추가
</commit_message>
<xml_diff>
--- a/docs/locust_test_report.docx
+++ b/docs/locust_test_report.docx
@@ -3,11 +3,6 @@
 <w:document xmlns:wpc="http://schemas.microsoft.com/office/word/2010/wordprocessingCanvas" xmlns:cx="http://schemas.microsoft.com/office/drawing/2014/chartex" xmlns:cx1="http://schemas.microsoft.com/office/drawing/2015/9/8/chartex" xmlns:cx2="http://schemas.microsoft.com/office/drawing/2015/10/21/chartex" xmlns:cx3="http://schemas.microsoft.com/office/drawing/2016/5/9/chartex" xmlns:cx4="http://schemas.microsoft.com/office/drawing/2016/5/10/chartex" xmlns:cx5="http://schemas.microsoft.com/office/drawing/2016/5/11/chartex" xmlns:cx6="http://schemas.microsoft.com/office/drawing/2016/5/12/chartex" xmlns:cx7="http://schemas.microsoft.com/office/drawing/2016/5/13/chartex" xmlns:cx8="http://schemas.microsoft.com/office/drawing/2016/5/14/chartex" xmlns:mc="http://schemas.openxmlformats.org/markup-compatibility/2006" xmlns:aink="http://schemas.microsoft.com/office/drawing/2016/ink" xmlns:am3d="http://schemas.microsoft.com/office/drawing/2017/model3d" xmlns:o="urn:schemas-microsoft-com:office:office" xmlns:oel="http://schemas.microsoft.com/office/2019/extlst" xmlns:r="http://schemas.openxmlformats.org/officeDocument/2006/relationships" xmlns:m="http://schemas.openxmlformats.org/officeDocument/2006/math" xmlns:v="urn:schemas-microsoft-com:vml" xmlns:wp14="http://schemas.microsoft.com/office/word/2010/wordprocessingDrawing" xmlns:wp="http://schemas.openxmlformats.org/drawingml/2006/wordprocessingDrawing" xmlns:w10="urn:schemas-microsoft-com:office:word" xmlns:w="http://schemas.openxmlformats.org/wordprocessingml/2006/main" xmlns:w14="http://schemas.microsoft.com/office/word/2010/wordml" xmlns:w15="http://schemas.microsoft.com/office/word/2012/wordml" xmlns:w16cex="http://schemas.microsoft.com/office/word/2018/wordml/cex" xmlns:w16cid="http://schemas.microsoft.com/office/word/2016/wordml/cid" xmlns:w16="http://schemas.microsoft.com/office/word/2018/wordml" xmlns:w16du="http://schemas.microsoft.com/office/word/2023/wordml/word16du" xmlns:w16sdtdh="http://schemas.microsoft.com/office/word/2020/wordml/sdtdatahash" xmlns:w16sdtfl="http://schemas.microsoft.com/office/word/2024/wordml/sdtformatlock" xmlns:w16se="http://schemas.microsoft.com/office/word/2015/wordml/symex" xmlns:wpg="http://schemas.microsoft.com/office/word/2010/wordprocessingGroup" xmlns:wpi="http://schemas.microsoft.com/office/word/2010/wordprocessingInk" xmlns:wne="http://schemas.microsoft.com/office/word/2006/wordml" xmlns:wps="http://schemas.microsoft.com/office/word/2010/wordprocessingShape" mc:Ignorable="w14 w15 w16se w16cid w16 w16cex w16sdtdh w16sdtfl w16du wp14">
   <w:body>
     <w:p>
-      <w:pPr>
-        <w:rPr>
-          <w:rFonts w:hint="eastAsia"/>
-        </w:rPr>
-      </w:pPr>
       <w:r>
         <w:rPr>
           <w:rFonts w:hint="eastAsia"/>
@@ -118,11 +113,6 @@
       </w:r>
     </w:p>
     <w:p>
-      <w:pPr>
-        <w:rPr>
-          <w:rFonts w:hint="eastAsia"/>
-        </w:rPr>
-      </w:pPr>
       <w:r>
         <w:rPr>
           <w:rFonts w:hint="eastAsia"/>
@@ -205,11 +195,6 @@
       </w:r>
     </w:p>
     <w:p>
-      <w:pPr>
-        <w:rPr>
-          <w:rFonts w:hint="eastAsia"/>
-        </w:rPr>
-      </w:pPr>
       <w:r>
         <w:rPr>
           <w:rFonts w:hint="eastAsia"/>
@@ -266,9 +251,6 @@
           <w:ilvl w:val="0"/>
           <w:numId w:val="2"/>
         </w:numPr>
-        <w:rPr>
-          <w:rFonts w:hint="eastAsia"/>
-        </w:rPr>
       </w:pPr>
       <w:r>
         <w:rPr>
@@ -337,11 +319,6 @@
       </w:r>
     </w:p>
     <w:p>
-      <w:pPr>
-        <w:rPr>
-          <w:rFonts w:hint="eastAsia"/>
-        </w:rPr>
-      </w:pPr>
       <w:r>
         <w:rPr>
           <w:rFonts w:hint="eastAsia"/>
@@ -463,11 +440,6 @@
       </w:r>
     </w:p>
     <w:p>
-      <w:pPr>
-        <w:rPr>
-          <w:rFonts w:hint="eastAsia"/>
-        </w:rPr>
-      </w:pPr>
       <w:r>
         <w:rPr>
           <w:rFonts w:hint="eastAsia"/>
@@ -493,13 +465,7 @@
         <w:rPr>
           <w:rFonts w:hint="eastAsia"/>
         </w:rPr>
-        <w:t>.</w:t>
-      </w:r>
-      <w:r>
-        <w:rPr>
-          <w:rFonts w:hint="eastAsia"/>
-        </w:rPr>
-        <w:t xml:space="preserve"> </w:t>
+        <w:t xml:space="preserve">. </w:t>
       </w:r>
       <w:r>
         <w:rPr>
@@ -539,6 +505,111 @@
         </w:rPr>
         <w:t>한다.</w:t>
       </w:r>
+    </w:p>
+    <w:p>
+      <w:pPr>
+        <w:pStyle w:val="a6"/>
+        <w:numPr>
+          <w:ilvl w:val="0"/>
+          <w:numId w:val="2"/>
+        </w:numPr>
+      </w:pPr>
+      <w:r>
+        <w:rPr>
+          <w:rFonts w:hint="eastAsia"/>
+        </w:rPr>
+        <w:t>종합</w:t>
+      </w:r>
+    </w:p>
+    <w:p>
+      <w:pPr>
+        <w:jc w:val="center"/>
+      </w:pPr>
+      <w:r>
+        <w:rPr>
+          <w:rFonts w:hint="eastAsia"/>
+          <w:noProof/>
+        </w:rPr>
+        <w:drawing>
+          <wp:inline distT="0" distB="0" distL="0" distR="0" wp14:anchorId="66C9AE7E" wp14:editId="2116BC16">
+            <wp:extent cx="4753582" cy="2880000"/>
+            <wp:effectExtent l="0" t="0" r="9525" b="0"/>
+            <wp:docPr id="1854001936" name="그림 1"/>
+            <wp:cNvGraphicFramePr>
+              <a:graphicFrameLocks xmlns:a="http://schemas.openxmlformats.org/drawingml/2006/main" noChangeAspect="1"/>
+            </wp:cNvGraphicFramePr>
+            <a:graphic xmlns:a="http://schemas.openxmlformats.org/drawingml/2006/main">
+              <a:graphicData uri="http://schemas.openxmlformats.org/drawingml/2006/picture">
+                <pic:pic xmlns:pic="http://schemas.openxmlformats.org/drawingml/2006/picture">
+                  <pic:nvPicPr>
+                    <pic:cNvPr id="0" name="Picture 1"/>
+                    <pic:cNvPicPr>
+                      <a:picLocks noChangeAspect="1" noChangeArrowheads="1"/>
+                    </pic:cNvPicPr>
+                  </pic:nvPicPr>
+                  <pic:blipFill>
+                    <a:blip r:embed="rId8" cstate="print">
+                      <a:extLst>
+                        <a:ext uri="{28A0092B-C50C-407E-A947-70E740481C1C}">
+                          <a14:useLocalDpi xmlns:a14="http://schemas.microsoft.com/office/drawing/2010/main" val="0"/>
+                        </a:ext>
+                      </a:extLst>
+                    </a:blip>
+                    <a:srcRect/>
+                    <a:stretch>
+                      <a:fillRect/>
+                    </a:stretch>
+                  </pic:blipFill>
+                  <pic:spPr bwMode="auto">
+                    <a:xfrm>
+                      <a:off x="0" y="0"/>
+                      <a:ext cx="4753582" cy="2880000"/>
+                    </a:xfrm>
+                    <a:prstGeom prst="rect">
+                      <a:avLst/>
+                    </a:prstGeom>
+                    <a:noFill/>
+                    <a:ln>
+                      <a:noFill/>
+                    </a:ln>
+                  </pic:spPr>
+                </pic:pic>
+              </a:graphicData>
+            </a:graphic>
+          </wp:inline>
+        </w:drawing>
+      </w:r>
+    </w:p>
+    <w:p>
+      <w:r>
+        <w:rPr>
+          <w:rFonts w:hint="eastAsia"/>
+        </w:rPr>
+        <w:t xml:space="preserve">유저 수가 늘어날수록 </w:t>
+      </w:r>
+      <w:r>
+        <w:rPr>
+          <w:rFonts w:hint="eastAsia"/>
+        </w:rPr>
+        <w:t xml:space="preserve">RPS가 늘어나지만, 어느 한계 이상 늘어나지 </w:t>
+      </w:r>
+      <w:r>
+        <w:rPr>
+          <w:rFonts w:hint="eastAsia"/>
+        </w:rPr>
+        <w:t xml:space="preserve">않으며, 평균 응답 시간이 계속해서 증가하는 것을 알 수 있다. </w:t>
+      </w:r>
+    </w:p>
+    <w:p>
+      <w:pPr>
+        <w:widowControl/>
+        <w:wordWrap/>
+        <w:autoSpaceDE/>
+        <w:autoSpaceDN/>
+        <w:rPr>
+          <w:rFonts w:hint="eastAsia"/>
+        </w:rPr>
+      </w:pPr>
     </w:p>
     <w:sectPr>
       <w:pgSz w:w="11906" w:h="16838"/>
@@ -1462,6 +1533,7 @@
   <w:style w:type="character" w:default="1" w:styleId="a0">
     <w:name w:val="Default Paragraph Font"/>
     <w:uiPriority w:val="1"/>
+    <w:semiHidden/>
     <w:unhideWhenUsed/>
   </w:style>
   <w:style w:type="table" w:default="1" w:styleId="a1">

</xml_diff>

<commit_message>
Revert "locust test report 추가"
This reverts commit 5b90c357a150721078b2c339faa38f4d41076454.
</commit_message>
<xml_diff>
--- a/docs/locust_test_report.docx
+++ b/docs/locust_test_report.docx
@@ -3,6 +3,11 @@
 <w:document xmlns:wpc="http://schemas.microsoft.com/office/word/2010/wordprocessingCanvas" xmlns:cx="http://schemas.microsoft.com/office/drawing/2014/chartex" xmlns:cx1="http://schemas.microsoft.com/office/drawing/2015/9/8/chartex" xmlns:cx2="http://schemas.microsoft.com/office/drawing/2015/10/21/chartex" xmlns:cx3="http://schemas.microsoft.com/office/drawing/2016/5/9/chartex" xmlns:cx4="http://schemas.microsoft.com/office/drawing/2016/5/10/chartex" xmlns:cx5="http://schemas.microsoft.com/office/drawing/2016/5/11/chartex" xmlns:cx6="http://schemas.microsoft.com/office/drawing/2016/5/12/chartex" xmlns:cx7="http://schemas.microsoft.com/office/drawing/2016/5/13/chartex" xmlns:cx8="http://schemas.microsoft.com/office/drawing/2016/5/14/chartex" xmlns:mc="http://schemas.openxmlformats.org/markup-compatibility/2006" xmlns:aink="http://schemas.microsoft.com/office/drawing/2016/ink" xmlns:am3d="http://schemas.microsoft.com/office/drawing/2017/model3d" xmlns:o="urn:schemas-microsoft-com:office:office" xmlns:oel="http://schemas.microsoft.com/office/2019/extlst" xmlns:r="http://schemas.openxmlformats.org/officeDocument/2006/relationships" xmlns:m="http://schemas.openxmlformats.org/officeDocument/2006/math" xmlns:v="urn:schemas-microsoft-com:vml" xmlns:wp14="http://schemas.microsoft.com/office/word/2010/wordprocessingDrawing" xmlns:wp="http://schemas.openxmlformats.org/drawingml/2006/wordprocessingDrawing" xmlns:w10="urn:schemas-microsoft-com:office:word" xmlns:w="http://schemas.openxmlformats.org/wordprocessingml/2006/main" xmlns:w14="http://schemas.microsoft.com/office/word/2010/wordml" xmlns:w15="http://schemas.microsoft.com/office/word/2012/wordml" xmlns:w16cex="http://schemas.microsoft.com/office/word/2018/wordml/cex" xmlns:w16cid="http://schemas.microsoft.com/office/word/2016/wordml/cid" xmlns:w16="http://schemas.microsoft.com/office/word/2018/wordml" xmlns:w16du="http://schemas.microsoft.com/office/word/2023/wordml/word16du" xmlns:w16sdtdh="http://schemas.microsoft.com/office/word/2020/wordml/sdtdatahash" xmlns:w16sdtfl="http://schemas.microsoft.com/office/word/2024/wordml/sdtformatlock" xmlns:w16se="http://schemas.microsoft.com/office/word/2015/wordml/symex" xmlns:wpg="http://schemas.microsoft.com/office/word/2010/wordprocessingGroup" xmlns:wpi="http://schemas.microsoft.com/office/word/2010/wordprocessingInk" xmlns:wne="http://schemas.microsoft.com/office/word/2006/wordml" xmlns:wps="http://schemas.microsoft.com/office/word/2010/wordprocessingShape" mc:Ignorable="w14 w15 w16se w16cid w16 w16cex w16sdtdh w16sdtfl w16du wp14">
   <w:body>
     <w:p>
+      <w:pPr>
+        <w:rPr>
+          <w:rFonts w:hint="eastAsia"/>
+        </w:rPr>
+      </w:pPr>
       <w:r>
         <w:rPr>
           <w:rFonts w:hint="eastAsia"/>
@@ -113,6 +118,11 @@
       </w:r>
     </w:p>
     <w:p>
+      <w:pPr>
+        <w:rPr>
+          <w:rFonts w:hint="eastAsia"/>
+        </w:rPr>
+      </w:pPr>
       <w:r>
         <w:rPr>
           <w:rFonts w:hint="eastAsia"/>
@@ -195,6 +205,11 @@
       </w:r>
     </w:p>
     <w:p>
+      <w:pPr>
+        <w:rPr>
+          <w:rFonts w:hint="eastAsia"/>
+        </w:rPr>
+      </w:pPr>
       <w:r>
         <w:rPr>
           <w:rFonts w:hint="eastAsia"/>
@@ -251,6 +266,9 @@
           <w:ilvl w:val="0"/>
           <w:numId w:val="2"/>
         </w:numPr>
+        <w:rPr>
+          <w:rFonts w:hint="eastAsia"/>
+        </w:rPr>
       </w:pPr>
       <w:r>
         <w:rPr>
@@ -319,6 +337,11 @@
       </w:r>
     </w:p>
     <w:p>
+      <w:pPr>
+        <w:rPr>
+          <w:rFonts w:hint="eastAsia"/>
+        </w:rPr>
+      </w:pPr>
       <w:r>
         <w:rPr>
           <w:rFonts w:hint="eastAsia"/>
@@ -440,6 +463,11 @@
       </w:r>
     </w:p>
     <w:p>
+      <w:pPr>
+        <w:rPr>
+          <w:rFonts w:hint="eastAsia"/>
+        </w:rPr>
+      </w:pPr>
       <w:r>
         <w:rPr>
           <w:rFonts w:hint="eastAsia"/>
@@ -465,7 +493,13 @@
         <w:rPr>
           <w:rFonts w:hint="eastAsia"/>
         </w:rPr>
-        <w:t xml:space="preserve">. </w:t>
+        <w:t>.</w:t>
+      </w:r>
+      <w:r>
+        <w:rPr>
+          <w:rFonts w:hint="eastAsia"/>
+        </w:rPr>
+        <w:t xml:space="preserve"> </w:t>
       </w:r>
       <w:r>
         <w:rPr>
@@ -505,111 +539,6 @@
         </w:rPr>
         <w:t>한다.</w:t>
       </w:r>
-    </w:p>
-    <w:p>
-      <w:pPr>
-        <w:pStyle w:val="a6"/>
-        <w:numPr>
-          <w:ilvl w:val="0"/>
-          <w:numId w:val="2"/>
-        </w:numPr>
-      </w:pPr>
-      <w:r>
-        <w:rPr>
-          <w:rFonts w:hint="eastAsia"/>
-        </w:rPr>
-        <w:t>종합</w:t>
-      </w:r>
-    </w:p>
-    <w:p>
-      <w:pPr>
-        <w:jc w:val="center"/>
-      </w:pPr>
-      <w:r>
-        <w:rPr>
-          <w:rFonts w:hint="eastAsia"/>
-          <w:noProof/>
-        </w:rPr>
-        <w:drawing>
-          <wp:inline distT="0" distB="0" distL="0" distR="0" wp14:anchorId="66C9AE7E" wp14:editId="2116BC16">
-            <wp:extent cx="4753582" cy="2880000"/>
-            <wp:effectExtent l="0" t="0" r="9525" b="0"/>
-            <wp:docPr id="1854001936" name="그림 1"/>
-            <wp:cNvGraphicFramePr>
-              <a:graphicFrameLocks xmlns:a="http://schemas.openxmlformats.org/drawingml/2006/main" noChangeAspect="1"/>
-            </wp:cNvGraphicFramePr>
-            <a:graphic xmlns:a="http://schemas.openxmlformats.org/drawingml/2006/main">
-              <a:graphicData uri="http://schemas.openxmlformats.org/drawingml/2006/picture">
-                <pic:pic xmlns:pic="http://schemas.openxmlformats.org/drawingml/2006/picture">
-                  <pic:nvPicPr>
-                    <pic:cNvPr id="0" name="Picture 1"/>
-                    <pic:cNvPicPr>
-                      <a:picLocks noChangeAspect="1" noChangeArrowheads="1"/>
-                    </pic:cNvPicPr>
-                  </pic:nvPicPr>
-                  <pic:blipFill>
-                    <a:blip r:embed="rId8" cstate="print">
-                      <a:extLst>
-                        <a:ext uri="{28A0092B-C50C-407E-A947-70E740481C1C}">
-                          <a14:useLocalDpi xmlns:a14="http://schemas.microsoft.com/office/drawing/2010/main" val="0"/>
-                        </a:ext>
-                      </a:extLst>
-                    </a:blip>
-                    <a:srcRect/>
-                    <a:stretch>
-                      <a:fillRect/>
-                    </a:stretch>
-                  </pic:blipFill>
-                  <pic:spPr bwMode="auto">
-                    <a:xfrm>
-                      <a:off x="0" y="0"/>
-                      <a:ext cx="4753582" cy="2880000"/>
-                    </a:xfrm>
-                    <a:prstGeom prst="rect">
-                      <a:avLst/>
-                    </a:prstGeom>
-                    <a:noFill/>
-                    <a:ln>
-                      <a:noFill/>
-                    </a:ln>
-                  </pic:spPr>
-                </pic:pic>
-              </a:graphicData>
-            </a:graphic>
-          </wp:inline>
-        </w:drawing>
-      </w:r>
-    </w:p>
-    <w:p>
-      <w:r>
-        <w:rPr>
-          <w:rFonts w:hint="eastAsia"/>
-        </w:rPr>
-        <w:t xml:space="preserve">유저 수가 늘어날수록 </w:t>
-      </w:r>
-      <w:r>
-        <w:rPr>
-          <w:rFonts w:hint="eastAsia"/>
-        </w:rPr>
-        <w:t xml:space="preserve">RPS가 늘어나지만, 어느 한계 이상 늘어나지 </w:t>
-      </w:r>
-      <w:r>
-        <w:rPr>
-          <w:rFonts w:hint="eastAsia"/>
-        </w:rPr>
-        <w:t xml:space="preserve">않으며, 평균 응답 시간이 계속해서 증가하는 것을 알 수 있다. </w:t>
-      </w:r>
-    </w:p>
-    <w:p>
-      <w:pPr>
-        <w:widowControl/>
-        <w:wordWrap/>
-        <w:autoSpaceDE/>
-        <w:autoSpaceDN/>
-        <w:rPr>
-          <w:rFonts w:hint="eastAsia"/>
-        </w:rPr>
-      </w:pPr>
     </w:p>
     <w:sectPr>
       <w:pgSz w:w="11906" w:h="16838"/>
@@ -1533,7 +1462,6 @@
   <w:style w:type="character" w:default="1" w:styleId="a0">
     <w:name w:val="Default Paragraph Font"/>
     <w:uiPriority w:val="1"/>
-    <w:semiHidden/>
     <w:unhideWhenUsed/>
   </w:style>
   <w:style w:type="table" w:default="1" w:styleId="a1">

</xml_diff>